<commit_message>
CS212-43 #close Modified report generation (#43)
* sprint2 review

* modified generation of reports

* added tests

* fixed tests

* fixed smelly code

* fixed smelly code
</commit_message>
<xml_diff>
--- a/phaseC/sprint-1-report-212.docx
+++ b/phaseC/sprint-1-report-212.docx
@@ -114,32 +114,62 @@
             <w:pPr>
               <w:spacing w:after="0"/>
             </w:pPr>
-            <w:fldSimple w:instr=" DOCPROPERTY &quot;ClassNumber&quot; \* MERGEFORMAT ">
-              <w:r>
-                <w:t>CS 5500</w:t>
-              </w:r>
-            </w:fldSimple>
+            <w:r>
+              <w:fldChar w:fldCharType="begin"/>
+            </w:r>
+            <w:r>
+              <w:instrText xml:space="preserve"> DOCPROPERTY "ClassNumber" \* MERGEFORMAT </w:instrText>
+            </w:r>
+            <w:r>
+              <w:fldChar w:fldCharType="separate"/>
+            </w:r>
+            <w:r>
+              <w:t>CS 5500</w:t>
+            </w:r>
+            <w:r>
+              <w:fldChar w:fldCharType="end"/>
+            </w:r>
             <w:r>
               <w:t xml:space="preserve"> </w:t>
             </w:r>
             <w:r>
               <w:t xml:space="preserve">– </w:t>
             </w:r>
-            <w:fldSimple w:instr=" DOCPROPERTY &quot;ClassName&quot;  \* MERGEFORMAT ">
-              <w:r>
-                <w:t>Managing Software Development</w:t>
-              </w:r>
-            </w:fldSimple>
+            <w:r>
+              <w:fldChar w:fldCharType="begin"/>
+            </w:r>
+            <w:r>
+              <w:instrText xml:space="preserve"> DOCPROPERTY "ClassName"  \* MERGEFORMAT </w:instrText>
+            </w:r>
+            <w:r>
+              <w:fldChar w:fldCharType="separate"/>
+            </w:r>
+            <w:r>
+              <w:t>Managing Software Development</w:t>
+            </w:r>
+            <w:r>
+              <w:fldChar w:fldCharType="end"/>
+            </w:r>
           </w:p>
           <w:p>
             <w:pPr>
               <w:spacing w:after="0"/>
             </w:pPr>
-            <w:fldSimple w:instr=" DOCPROPERTY &quot;Semester&quot;  \* MERGEFORMAT ">
-              <w:r>
-                <w:t>Spring, 2018</w:t>
-              </w:r>
-            </w:fldSimple>
+            <w:r>
+              <w:fldChar w:fldCharType="begin"/>
+            </w:r>
+            <w:r>
+              <w:instrText xml:space="preserve"> DOCPROPERTY "Semester"  \* MERGEFORMAT </w:instrText>
+            </w:r>
+            <w:r>
+              <w:fldChar w:fldCharType="separate"/>
+            </w:r>
+            <w:r>
+              <w:t>Spring, 2018</w:t>
+            </w:r>
+            <w:r>
+              <w:fldChar w:fldCharType="end"/>
+            </w:r>
             <w:r>
               <w:t xml:space="preserve">, </w:t>
             </w:r>
@@ -180,21 +210,11 @@
         <w:pStyle w:val="Title"/>
         <w:spacing w:before="360" w:after="360"/>
       </w:pPr>
-      <w:r>
-        <w:fldChar w:fldCharType="begin"/>
-      </w:r>
-      <w:r>
-        <w:instrText xml:space="preserve"> DOCPROPERTY "Assignment"  \* MERGEFORMAT </w:instrText>
-      </w:r>
-      <w:r>
-        <w:fldChar w:fldCharType="separate"/>
-      </w:r>
-      <w:r>
-        <w:t>Sprint 1 Review</w:t>
-      </w:r>
-      <w:r>
-        <w:fldChar w:fldCharType="end"/>
-      </w:r>
+      <w:fldSimple w:instr=" DOCPROPERTY &quot;Assignment&quot;  \* MERGEFORMAT ">
+        <w:r>
+          <w:t>Sprint 1 Review</w:t>
+        </w:r>
+      </w:fldSimple>
       <w:r>
         <w:t>-212</w:t>
       </w:r>
@@ -516,13 +536,7 @@
         <w:rPr>
           <w:sz w:val="22"/>
         </w:rPr>
-        <w:t xml:space="preserve"> </w:t>
-      </w:r>
-      <w:r>
-        <w:rPr>
-          <w:sz w:val="22"/>
-        </w:rPr>
-        <w:t>Yes</w:t>
+        <w:t xml:space="preserve"> Yes</w:t>
       </w:r>
     </w:p>
     <w:p>
@@ -668,8 +682,6 @@
         </w:rPr>
         <w:t>Yes</w:t>
       </w:r>
-      <w:bookmarkStart w:id="0" w:name="_GoBack"/>
-      <w:bookmarkEnd w:id="0"/>
     </w:p>
     <w:p>
       <w:pPr>
@@ -811,8 +823,13 @@
         <w:t xml:space="preserve">Grade: </w:t>
       </w:r>
       <w:r>
-        <w:t>93</w:t>
-      </w:r>
+        <w:t>9</w:t>
+      </w:r>
+      <w:r>
+        <w:t>4</w:t>
+      </w:r>
+      <w:bookmarkStart w:id="0" w:name="_GoBack"/>
+      <w:bookmarkEnd w:id="0"/>
     </w:p>
     <w:sectPr>
       <w:headerReference w:type="even" r:id="rId8"/>

</xml_diff>